<commit_message>
Funcional View atualizado; Índice de ilustrações correto
</commit_message>
<xml_diff>
--- a/T1/SAD/T1_iSoft.docx
+++ b/T1/SAD/T1_iSoft.docx
@@ -270,6 +270,7 @@
         <w:tabs>
           <w:tab w:val="left" w:pos="2190"/>
         </w:tabs>
+        <w:outlineLvl w:val="0"/>
       </w:pPr>
       <w:r>
         <w:lastRenderedPageBreak/>
@@ -10758,7 +10759,10 @@
     <w:p>
       <w:pPr>
         <w:pStyle w:val="Heading1frontmatteronly"/>
-      </w:pPr>
+        <w:outlineLvl w:val="0"/>
+      </w:pPr>
+      <w:bookmarkStart w:id="1" w:name="_GoBack"/>
+      <w:bookmarkEnd w:id="1"/>
       <w:r>
         <w:rPr>
           <w:lang w:val="el-GR"/>
@@ -10799,8 +10803,6 @@
         </w:rPr>
         <w:fldChar w:fldCharType="separate"/>
       </w:r>
-      <w:bookmarkStart w:id="1" w:name="_GoBack"/>
-      <w:bookmarkEnd w:id="1"/>
       <w:r>
         <w:rPr>
           <w:noProof/>
@@ -12071,6 +12073,7 @@
     <w:p>
       <w:pPr>
         <w:pStyle w:val="Heading1frontmatteronly"/>
+        <w:outlineLvl w:val="0"/>
         <w:rPr>
           <w:lang w:val="el-GR"/>
         </w:rPr>
@@ -13328,15 +13331,7 @@
         <w:footnoteReference w:id="1"/>
       </w:r>
       <w:r>
-        <w:t xml:space="preserve"> is the structure or structures of that system, which comprise software elements, the externally-visible properties of those elements, and the relationships among them [Bass 2003].  "Externally visible” properties </w:t>
-      </w:r>
-      <w:proofErr w:type="gramStart"/>
-      <w:r>
-        <w:t>refers</w:t>
-      </w:r>
-      <w:proofErr w:type="gramEnd"/>
-      <w:r>
-        <w:t xml:space="preserve"> to those assumptions other elements can make of an element, such as its provided services, performance characteris</w:t>
+        <w:t xml:space="preserve"> is the structure or structures of that system, which comprise software elements, the externally-visible properties of those elements, and the relationships among them [Bass 2003].  "Externally visible” properties refers to those assumptions other elements can make of an element, such as its provided services, performance characteris</w:t>
       </w:r>
       <w:r>
         <w:softHyphen/>
@@ -14215,11 +14210,9 @@
             <w:pPr>
               <w:pStyle w:val="z-list-bulleted-1"/>
             </w:pPr>
-            <w:proofErr w:type="gramStart"/>
             <w:r>
               <w:t>External  organizations</w:t>
             </w:r>
-            <w:proofErr w:type="gramEnd"/>
           </w:p>
           <w:p>
             <w:pPr>
@@ -14816,7 +14809,6 @@
                 <w:u w:val="single"/>
               </w:rPr>
             </w:pPr>
-            <w:proofErr w:type="gramStart"/>
             <w:r>
               <w:rPr>
                 <w:rFonts w:ascii="Arial" w:hAnsi="Arial" w:cs="Arial"/>
@@ -14824,17 +14816,7 @@
                 <w:szCs w:val="16"/>
                 <w:u w:val="single"/>
               </w:rPr>
-              <w:t>1.5.1.1  Abstract</w:t>
-            </w:r>
-            <w:proofErr w:type="gramEnd"/>
-            <w:r>
-              <w:rPr>
-                <w:rFonts w:ascii="Arial" w:hAnsi="Arial" w:cs="Arial"/>
-                <w:sz w:val="16"/>
-                <w:szCs w:val="16"/>
-                <w:u w:val="single"/>
-              </w:rPr>
-              <w:t>.</w:t>
+              <w:t>1.5.1.1  Abstract.</w:t>
             </w:r>
             <w:r>
               <w:rPr>
@@ -14872,7 +14854,6 @@
                 <w:szCs w:val="16"/>
               </w:rPr>
             </w:pPr>
-            <w:proofErr w:type="gramStart"/>
             <w:r>
               <w:rPr>
                 <w:rFonts w:ascii="Arial" w:hAnsi="Arial" w:cs="Arial"/>
@@ -14880,17 +14861,7 @@
                 <w:szCs w:val="16"/>
                 <w:u w:val="single"/>
               </w:rPr>
-              <w:t>1.5.1.2  Stakeholders</w:t>
-            </w:r>
-            <w:proofErr w:type="gramEnd"/>
-            <w:r>
-              <w:rPr>
-                <w:rFonts w:ascii="Arial" w:hAnsi="Arial" w:cs="Arial"/>
-                <w:sz w:val="16"/>
-                <w:szCs w:val="16"/>
-                <w:u w:val="single"/>
-              </w:rPr>
-              <w:t xml:space="preserve"> and Their Concerns Addressed.</w:t>
+              <w:t>1.5.1.2  Stakeholders and Their Concerns Addressed.</w:t>
             </w:r>
             <w:r>
               <w:rPr>
@@ -15208,7 +15179,6 @@
                 <w:szCs w:val="16"/>
               </w:rPr>
             </w:pPr>
-            <w:proofErr w:type="gramStart"/>
             <w:r>
               <w:rPr>
                 <w:rFonts w:ascii="Arial" w:hAnsi="Arial" w:cs="Arial"/>
@@ -15216,17 +15186,7 @@
                 <w:szCs w:val="16"/>
                 <w:u w:val="single"/>
               </w:rPr>
-              <w:t>1.5.1.3  Elements</w:t>
-            </w:r>
-            <w:proofErr w:type="gramEnd"/>
-            <w:r>
-              <w:rPr>
-                <w:rFonts w:ascii="Arial" w:hAnsi="Arial" w:cs="Arial"/>
-                <w:sz w:val="16"/>
-                <w:szCs w:val="16"/>
-                <w:u w:val="single"/>
-              </w:rPr>
-              <w:t>, Relations, Properties, and Constraints.</w:t>
+              <w:t>1.5.1.3  Elements, Relations, Properties, and Constraints.</w:t>
             </w:r>
             <w:r>
               <w:rPr>
@@ -15247,7 +15207,6 @@
                 <w:szCs w:val="16"/>
               </w:rPr>
             </w:pPr>
-            <w:proofErr w:type="gramStart"/>
             <w:r>
               <w:rPr>
                 <w:rFonts w:ascii="Arial" w:hAnsi="Arial" w:cs="Arial"/>
@@ -15255,17 +15214,7 @@
                 <w:szCs w:val="16"/>
                 <w:u w:val="single"/>
               </w:rPr>
-              <w:t>1.5.1.4  Language</w:t>
-            </w:r>
-            <w:proofErr w:type="gramEnd"/>
-            <w:r>
-              <w:rPr>
-                <w:rFonts w:ascii="Arial" w:hAnsi="Arial" w:cs="Arial"/>
-                <w:sz w:val="16"/>
-                <w:szCs w:val="16"/>
-                <w:u w:val="single"/>
-              </w:rPr>
-              <w:t>(s) to Model/Represent Conforming Views.</w:t>
+              <w:t>1.5.1.4  Language(s) to Model/Represent Conforming Views.</w:t>
             </w:r>
             <w:r>
               <w:rPr>
@@ -15302,7 +15251,6 @@
                 <w:szCs w:val="16"/>
               </w:rPr>
             </w:pPr>
-            <w:proofErr w:type="gramStart"/>
             <w:r>
               <w:rPr>
                 <w:rFonts w:ascii="Arial" w:hAnsi="Arial" w:cs="Arial"/>
@@ -15310,17 +15258,7 @@
                 <w:szCs w:val="16"/>
                 <w:u w:val="single"/>
               </w:rPr>
-              <w:t>1.5.1.5  Applicable</w:t>
-            </w:r>
-            <w:proofErr w:type="gramEnd"/>
-            <w:r>
-              <w:rPr>
-                <w:rFonts w:ascii="Arial" w:hAnsi="Arial" w:cs="Arial"/>
-                <w:sz w:val="16"/>
-                <w:szCs w:val="16"/>
-                <w:u w:val="single"/>
-              </w:rPr>
-              <w:t xml:space="preserve"> Evaluation/Analysis Techniques and Consistency/Completeness Criteria.  </w:t>
+              <w:t xml:space="preserve">1.5.1.5  Applicable Evaluation/Analysis Techniques and Consistency/Completeness Criteria.  </w:t>
             </w:r>
             <w:r>
               <w:rPr>
@@ -15339,7 +15277,6 @@
                 <w:sz w:val="20"/>
               </w:rPr>
             </w:pPr>
-            <w:proofErr w:type="gramStart"/>
             <w:r>
               <w:rPr>
                 <w:rFonts w:ascii="Arial" w:hAnsi="Arial" w:cs="Arial"/>
@@ -15347,17 +15284,7 @@
                 <w:szCs w:val="16"/>
                 <w:u w:val="single"/>
               </w:rPr>
-              <w:t>1.5.1.6  Viewpoint</w:t>
-            </w:r>
-            <w:proofErr w:type="gramEnd"/>
-            <w:r>
-              <w:rPr>
-                <w:rFonts w:ascii="Arial" w:hAnsi="Arial" w:cs="Arial"/>
-                <w:sz w:val="16"/>
-                <w:szCs w:val="16"/>
-                <w:u w:val="single"/>
-              </w:rPr>
-              <w:t xml:space="preserve"> Source.</w:t>
+              <w:t>1.5.1.6  Viewpoint Source.</w:t>
             </w:r>
             <w:r>
               <w:rPr>
@@ -15488,18 +15415,13 @@
       <w:bookmarkStart w:id="69" w:name="_Ref126907196"/>
       <w:bookmarkStart w:id="70" w:name="_Toc466558826"/>
       <w:r>
-        <w:t xml:space="preserve">How a View is </w:t>
-      </w:r>
-      <w:proofErr w:type="gramStart"/>
-      <w:r>
-        <w:t>Documented</w:t>
+        <w:t>How a View is Documented</w:t>
       </w:r>
       <w:bookmarkEnd w:id="66"/>
       <w:bookmarkEnd w:id="67"/>
       <w:bookmarkEnd w:id="68"/>
       <w:bookmarkEnd w:id="69"/>
       <w:bookmarkEnd w:id="70"/>
-      <w:proofErr w:type="gramEnd"/>
     </w:p>
     <w:tbl>
       <w:tblPr>
@@ -16605,26 +16527,7 @@
           <w:lang w:val="pt-PT" w:eastAsia="pt-PT"/>
         </w:rPr>
         <w:tab/>
-      </w:r>
-      <w:proofErr w:type="gramStart"/>
-      <w:r>
-        <w:rPr>
-          <w:rFonts w:ascii="Times New Roman" w:hAnsi="Times New Roman"/>
-          <w:sz w:val="22"/>
-          <w:szCs w:val="22"/>
-          <w:lang w:val="pt-PT" w:eastAsia="pt-PT"/>
-        </w:rPr>
-        <w:t>• Use</w:t>
-      </w:r>
-      <w:proofErr w:type="gramEnd"/>
-      <w:r>
-        <w:rPr>
-          <w:rFonts w:ascii="Times New Roman" w:hAnsi="Times New Roman"/>
-          <w:sz w:val="22"/>
-          <w:szCs w:val="22"/>
-          <w:lang w:val="pt-PT" w:eastAsia="pt-PT"/>
-        </w:rPr>
-        <w:t xml:space="preserve"> of external libraries for import/export datasets and graphics design [</w:t>
+        <w:t>• Use of external libraries for import/export datasets and graphics design [</w:t>
       </w:r>
       <w:r>
         <w:rPr>
@@ -16779,26 +16682,7 @@
           <w:lang w:val="pt-PT" w:eastAsia="pt-PT"/>
         </w:rPr>
         <w:tab/>
-      </w:r>
-      <w:proofErr w:type="gramStart"/>
-      <w:r>
-        <w:rPr>
-          <w:rFonts w:ascii="Times New Roman" w:hAnsi="Times New Roman"/>
-          <w:sz w:val="22"/>
-          <w:szCs w:val="22"/>
-          <w:lang w:val="pt-PT" w:eastAsia="pt-PT"/>
-        </w:rPr>
-        <w:t>• Use</w:t>
-      </w:r>
-      <w:proofErr w:type="gramEnd"/>
-      <w:r>
-        <w:rPr>
-          <w:rFonts w:ascii="Times New Roman" w:hAnsi="Times New Roman"/>
-          <w:sz w:val="22"/>
-          <w:szCs w:val="22"/>
-          <w:lang w:val="pt-PT" w:eastAsia="pt-PT"/>
-        </w:rPr>
-        <w:t xml:space="preserve"> of non-relational database, given the lack of business rules and the simplicity of data manipulation (inserts, updates, and readings).</w:t>
+        <w:t>• Use of non-relational database, given the lack of business rules and the simplicity of data manipulation (inserts, updates, and readings).</w:t>
       </w:r>
     </w:p>
     <w:p>
@@ -17333,15 +17217,7 @@
               <w:t xml:space="preserve">software </w:t>
             </w:r>
             <w:r>
-              <w:t xml:space="preserve">product line is being developed, this section details how the software covered by this SAD is planned or expected to be reused in order to support the product line vision. In particular, this section includes a complete list of the variations that are planned to be produced and supported. "Variation" refers to a variant of the software produced through the use of pre-planned variation mechanisms made available in the software architecture. It may refer to a variant of one of the modules identified in this SAD, or a collection of modules, or the entire system or subsystem covered by this SAD. For each variation, the section identifies the increment(s) of </w:t>
-            </w:r>
-            <w:proofErr w:type="gramStart"/>
-            <w:r>
-              <w:t>the  software</w:t>
-            </w:r>
-            <w:proofErr w:type="gramEnd"/>
-            <w:r>
-              <w:t xml:space="preserve"> build in which (a) the variation will be available; and (b) the variation will be used. Finally, this section describes any additional potential that exists to reuse one or more of the modules or their identified variations, even if this reuse is not currently planned for any increment.</w:t>
+              <w:t>product line is being developed, this section details how the software covered by this SAD is planned or expected to be reused in order to support the product line vision. In particular, this section includes a complete list of the variations that are planned to be produced and supported. "Variation" refers to a variant of the software produced through the use of pre-planned variation mechanisms made available in the software architecture. It may refer to a variant of one of the modules identified in this SAD, or a collection of modules, or the entire system or subsystem covered by this SAD. For each variation, the section identifies the increment(s) of the  software build in which (a) the variation will be available; and (b) the variation will be used. Finally, this section describes any additional potential that exists to reuse one or more of the modules or their identified variations, even if this reuse is not currently planned for any increment.</w:t>
             </w:r>
           </w:p>
         </w:tc>
@@ -17525,13 +17401,8 @@
         </w:numPr>
       </w:pPr>
       <w:r>
-        <w:t>How is the system to be structured as a set of code units (</w:t>
-      </w:r>
-      <w:proofErr w:type="gramStart"/>
-      <w:r>
-        <w:t>modules)</w:t>
-      </w:r>
-      <w:proofErr w:type="gramEnd"/>
+        <w:t>How is the system to be structured as a set of code units (modules)</w:t>
+      </w:r>
     </w:p>
     <w:p>
       <w:pPr>
@@ -17542,13 +17413,8 @@
         </w:numPr>
       </w:pPr>
       <w:r>
-        <w:t>How is the system to be structured as a set of elements that have run-time behavior (components) and interactions (connectors</w:t>
-      </w:r>
-      <w:proofErr w:type="gramStart"/>
-      <w:r>
-        <w:t>) ?</w:t>
-      </w:r>
-      <w:proofErr w:type="gramEnd"/>
+        <w:t>How is the system to be structured as a set of elements that have run-time behavior (components) and interactions (connectors) ?</w:t>
+      </w:r>
     </w:p>
     <w:p>
       <w:pPr>
@@ -18159,7 +18025,7 @@
                       <wpg:cNvGrpSpPr/>
                       <wpg:grpSpPr>
                         <a:xfrm>
-                          <a:off x="0" y="1730"/>
+                          <a:off x="0" y="0"/>
                           <a:ext cx="4551257" cy="2995470"/>
                           <a:chOff x="0" y="1730"/>
                           <a:chExt cx="4551257" cy="2995470"/>
@@ -18269,7 +18135,7 @@
           </mc:Choice>
           <mc:Fallback>
             <w:pict>
-              <v:group w14:anchorId="701533FE" id="Grupo 9" o:spid="_x0000_s1026" style="position:absolute;margin-left:39.85pt;margin-top:10.55pt;width:358.35pt;height:236pt;z-index:251642880" coordorigin=",1730" coordsize="4551257,2995470" o:gfxdata="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">
+              <v:group w14:anchorId="701533FE" id="Grupo 9" o:spid="_x0000_s1026" style="position:absolute;margin-left:39.85pt;margin-top:10.55pt;width:358.35pt;height:236pt;z-index:251642880" coordorigin=",1730" coordsize="4551257,2995470" o:gfxdata="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">
                 <v:shapetype id="_x0000_t75" coordsize="21600,21600" o:spt="75" o:preferrelative="t" path="m@4@5l@4@11@9@11@9@5xe" filled="f" stroked="f">
                   <v:stroke joinstyle="miter"/>
                   <v:formulas>
@@ -18374,19 +18240,11 @@
           <w:szCs w:val="22"/>
         </w:rPr>
       </w:pPr>
-      <w:proofErr w:type="gramStart"/>
       <w:r>
         <w:rPr>
           <w:szCs w:val="22"/>
         </w:rPr>
-        <w:t>User :</w:t>
-      </w:r>
-      <w:proofErr w:type="gramEnd"/>
-      <w:r>
-        <w:rPr>
-          <w:szCs w:val="22"/>
-        </w:rPr>
-        <w:t xml:space="preserve"> Our application user.</w:t>
+        <w:t>User : Our application user.</w:t>
       </w:r>
     </w:p>
     <w:p>
@@ -20223,14 +20081,7 @@
         <w:rPr>
           <w:u w:val="single"/>
         </w:rPr>
-        <w:t xml:space="preserve">iStat.com </w:t>
-      </w:r>
-      <w:proofErr w:type="gramStart"/>
-      <w:r>
-        <w:rPr>
-          <w:u w:val="single"/>
-        </w:rPr>
-        <w:t xml:space="preserve">&gt; </w:t>
+        <w:t xml:space="preserve">iStat.com &gt; </w:t>
       </w:r>
       <w:r>
         <w:rPr>
@@ -20239,7 +20090,6 @@
         </w:rPr>
         <w:t>?</w:t>
       </w:r>
-      <w:proofErr w:type="gramEnd"/>
       <w:r>
         <w:t>: Our application interacts with an extern library to create graphs;</w:t>
       </w:r>
@@ -20283,14 +20133,7 @@
         <w:rPr>
           <w:u w:val="single"/>
         </w:rPr>
-        <w:t xml:space="preserve">iStat.com/api </w:t>
-      </w:r>
-      <w:proofErr w:type="gramStart"/>
-      <w:r>
-        <w:rPr>
-          <w:u w:val="single"/>
-        </w:rPr>
-        <w:t xml:space="preserve">&gt; </w:t>
+        <w:t xml:space="preserve">iStat.com/api &gt; </w:t>
       </w:r>
       <w:r>
         <w:rPr>
@@ -20299,7 +20142,6 @@
         </w:rPr>
         <w:t>?</w:t>
       </w:r>
-      <w:proofErr w:type="gramEnd"/>
       <w:r>
         <w:t>: Our server interacts with an extern library to import and export data files.</w:t>
       </w:r>
@@ -22175,6 +22017,7 @@
       <w:pPr>
         <w:pStyle w:val="Legenda"/>
         <w:jc w:val="center"/>
+        <w:outlineLvl w:val="0"/>
       </w:pPr>
       <w:bookmarkStart w:id="218" w:name="_Toc466558973"/>
       <w:r>
@@ -22234,6 +22077,7 @@
       <w:r>
         <w:rPr>
           <w:noProof/>
+          <w:lang w:val="pt-PT" w:eastAsia="pt-PT"/>
         </w:rPr>
         <mc:AlternateContent>
           <mc:Choice Requires="wps">
@@ -22560,6 +22404,7 @@
       <w:pPr>
         <w:pStyle w:val="Legenda"/>
         <w:jc w:val="center"/>
+        <w:outlineLvl w:val="0"/>
       </w:pPr>
       <w:bookmarkStart w:id="223" w:name="_Toc466558975"/>
       <w:r>
@@ -22613,6 +22458,7 @@
       <w:r>
         <w:rPr>
           <w:noProof/>
+          <w:lang w:val="pt-PT" w:eastAsia="pt-PT"/>
         </w:rPr>
         <mc:AlternateContent>
           <mc:Choice Requires="wps">
@@ -22846,25 +22692,16 @@
       <w:pPr>
         <w:pStyle w:val="Cabealho2"/>
       </w:pPr>
-      <w:bookmarkStart w:id="227" w:name="_Toc64867680"/>
-      <w:bookmarkStart w:id="228" w:name="_Toc87146891"/>
-      <w:bookmarkStart w:id="229" w:name="_Ref126913206"/>
-      <w:bookmarkStart w:id="230" w:name="_Ref126913434"/>
-      <w:bookmarkStart w:id="231" w:name="_Toc466558920"/>
+      <w:bookmarkStart w:id="227" w:name="_Toc466558920"/>
+      <w:bookmarkStart w:id="228" w:name="_Toc64867680"/>
+      <w:bookmarkStart w:id="229" w:name="_Toc87146891"/>
+      <w:bookmarkStart w:id="230" w:name="_Ref126913206"/>
+      <w:bookmarkStart w:id="231" w:name="_Ref126913434"/>
       <w:r>
         <w:lastRenderedPageBreak/>
-        <w:t>Use Case</w:t>
-      </w:r>
-      <w:r>
-        <w:t xml:space="preserve"> 2</w:t>
-      </w:r>
-      <w:r>
-        <w:t xml:space="preserve">: </w:t>
-      </w:r>
-      <w:r>
-        <w:t>Save Data Set</w:t>
-      </w:r>
-      <w:bookmarkEnd w:id="231"/>
+        <w:t>Use Case 2: Save Data Set</w:t>
+      </w:r>
+      <w:bookmarkEnd w:id="227"/>
       <w:r>
         <w:t xml:space="preserve"> </w:t>
       </w:r>
@@ -22896,16 +22733,7 @@
       </w:pPr>
       <w:bookmarkStart w:id="233" w:name="_Toc466558922"/>
       <w:r>
-        <w:t>Use Case</w:t>
-      </w:r>
-      <w:r>
-        <w:t xml:space="preserve"> 3</w:t>
-      </w:r>
-      <w:r>
-        <w:t xml:space="preserve">: </w:t>
-      </w:r>
-      <w:r>
-        <w:t>Export Data</w:t>
+        <w:t>Use Case 3: Export Data</w:t>
       </w:r>
       <w:bookmarkEnd w:id="233"/>
     </w:p>
@@ -23128,13 +22956,7 @@
         </mc:AlternateContent>
       </w:r>
       <w:r>
-        <w:t xml:space="preserve">Sequence Diagram: Client </w:t>
-      </w:r>
-      <w:r>
-        <w:t>–</w:t>
-      </w:r>
-      <w:r>
-        <w:t xml:space="preserve"> Backend</w:t>
+        <w:t>Sequence Diagram: Client – Backend</w:t>
       </w:r>
       <w:bookmarkEnd w:id="235"/>
     </w:p>
@@ -23806,10 +23628,7 @@
         </mc:AlternateContent>
       </w:r>
       <w:r>
-        <w:t>C</w:t>
-      </w:r>
-      <w:r>
-        <w:t>lass Diagram: Client</w:t>
+        <w:t>Class Diagram: Client</w:t>
       </w:r>
       <w:bookmarkEnd w:id="244"/>
     </w:p>
@@ -23825,10 +23644,7 @@
       </w:pPr>
       <w:bookmarkStart w:id="247" w:name="_Toc466558928"/>
       <w:r>
-        <w:t>C</w:t>
-      </w:r>
-      <w:r>
-        <w:t>lass</w:t>
+        <w:t>Class</w:t>
       </w:r>
       <w:r>
         <w:t xml:space="preserve"> Diagram: Back</w:t>
@@ -23921,6 +23737,7 @@
       <w:r>
         <w:rPr>
           <w:noProof/>
+          <w:lang w:val="pt-PT" w:eastAsia="pt-PT"/>
         </w:rPr>
         <mc:AlternateContent>
           <mc:Choice Requires="wps">
@@ -23997,19 +23814,13 @@
                               <w:fldChar w:fldCharType="end"/>
                             </w:r>
                             <w:r>
-                              <w:t xml:space="preserve"> - </w:t>
-                            </w:r>
-                            <w:r>
-                              <w:t xml:space="preserve">Class Diagram: </w:t>
+                              <w:t xml:space="preserve"> - Class Diagram: </w:t>
                             </w:r>
                             <w:r>
                               <w:t>Export Data (Back</w:t>
                             </w:r>
                             <w:r>
-                              <w:t>end</w:t>
-                            </w:r>
-                            <w:r>
-                              <w:t>)</w:t>
+                              <w:t>end)</w:t>
                             </w:r>
                             <w:bookmarkEnd w:id="248"/>
                           </w:p>
@@ -24061,19 +23872,13 @@
                         <w:fldChar w:fldCharType="end"/>
                       </w:r>
                       <w:r>
-                        <w:t xml:space="preserve"> - </w:t>
-                      </w:r>
-                      <w:r>
-                        <w:t xml:space="preserve">Class Diagram: </w:t>
+                        <w:t xml:space="preserve"> - Class Diagram: </w:t>
                       </w:r>
                       <w:r>
                         <w:t>Export Data (Back</w:t>
                       </w:r>
                       <w:r>
-                        <w:t>end</w:t>
-                      </w:r>
-                      <w:r>
-                        <w:t>)</w:t>
+                        <w:t>end)</w:t>
                       </w:r>
                       <w:bookmarkEnd w:id="249"/>
                     </w:p>
@@ -24128,10 +23933,7 @@
       </w:pPr>
       <w:bookmarkStart w:id="252" w:name="_Toc466558931"/>
       <w:r>
-        <w:t>S</w:t>
-      </w:r>
-      <w:r>
-        <w:t>equence Diagram: Client – Backend</w:t>
+        <w:t>Sequence Diagram: Client – Backend</w:t>
       </w:r>
       <w:bookmarkEnd w:id="252"/>
     </w:p>
@@ -24584,10 +24386,7 @@
         </mc:AlternateContent>
       </w:r>
       <w:r>
-        <w:t xml:space="preserve">Sequence Diagram: </w:t>
-      </w:r>
-      <w:r>
-        <w:t>Client</w:t>
+        <w:t>Sequence Diagram: Client</w:t>
       </w:r>
       <w:bookmarkEnd w:id="255"/>
     </w:p>
@@ -24830,10 +24629,7 @@
       <w:bookmarkStart w:id="261" w:name="_Toc466558934"/>
       <w:r>
         <w:lastRenderedPageBreak/>
-        <w:t xml:space="preserve">Class Diagram: </w:t>
-      </w:r>
-      <w:r>
-        <w:t>Client</w:t>
+        <w:t>Class Diagram: Client</w:t>
       </w:r>
       <w:bookmarkEnd w:id="261"/>
     </w:p>
@@ -24923,6 +24719,7 @@
       <w:pPr>
         <w:pStyle w:val="Legenda"/>
         <w:jc w:val="center"/>
+        <w:outlineLvl w:val="0"/>
       </w:pPr>
       <w:bookmarkStart w:id="262" w:name="_Toc466558985"/>
       <w:r>
@@ -25031,6 +24828,7 @@
       <w:pPr>
         <w:pStyle w:val="Legenda"/>
         <w:jc w:val="center"/>
+        <w:outlineLvl w:val="0"/>
       </w:pPr>
       <w:bookmarkStart w:id="264" w:name="_Toc466558986"/>
       <w:r>
@@ -25071,10 +24869,10 @@
         <w:lastRenderedPageBreak/>
         <w:t>Relations Among Views</w:t>
       </w:r>
-      <w:bookmarkEnd w:id="227"/>
       <w:bookmarkEnd w:id="228"/>
       <w:bookmarkEnd w:id="229"/>
       <w:bookmarkEnd w:id="230"/>
+      <w:bookmarkEnd w:id="231"/>
       <w:bookmarkEnd w:id="265"/>
       <w:r>
         <w:t xml:space="preserve"> </w:t>
@@ -26772,19 +26570,19 @@
         <w:pStyle w:val="Body"/>
       </w:pPr>
     </w:p>
-    <w:bookmarkStart w:id="294" w:name="_MON_1124256227"/>
-    <w:bookmarkStart w:id="295" w:name="_MON_1124265664"/>
-    <w:bookmarkStart w:id="296" w:name="_MON_1124858493"/>
-    <w:bookmarkStart w:id="297" w:name="_MON_1124861934"/>
-    <w:bookmarkStart w:id="298" w:name="_MON_1124862820"/>
-    <w:bookmarkStart w:id="299" w:name="_MON_1124863485"/>
-    <w:bookmarkStart w:id="300" w:name="_MON_1124864324"/>
-    <w:bookmarkStart w:id="301" w:name="_MON_1124864448"/>
-    <w:bookmarkStart w:id="302" w:name="_MON_1124867434"/>
-    <w:bookmarkStart w:id="303" w:name="_MON_990362469"/>
-    <w:bookmarkStart w:id="304" w:name="_MON_1124089397"/>
-    <w:bookmarkStart w:id="305" w:name="_MON_1124089578"/>
-    <w:bookmarkStart w:id="306" w:name="_MON_1124090261"/>
+    <w:bookmarkStart w:id="294" w:name="_MON_1124265664"/>
+    <w:bookmarkStart w:id="295" w:name="_MON_1124858493"/>
+    <w:bookmarkStart w:id="296" w:name="_MON_1124861934"/>
+    <w:bookmarkStart w:id="297" w:name="_MON_1124862820"/>
+    <w:bookmarkStart w:id="298" w:name="_MON_1124863485"/>
+    <w:bookmarkStart w:id="299" w:name="_MON_1124864324"/>
+    <w:bookmarkStart w:id="300" w:name="_MON_1124864448"/>
+    <w:bookmarkStart w:id="301" w:name="_MON_1124867434"/>
+    <w:bookmarkStart w:id="302" w:name="_MON_990362469"/>
+    <w:bookmarkStart w:id="303" w:name="_MON_1124089397"/>
+    <w:bookmarkStart w:id="304" w:name="_MON_1124089578"/>
+    <w:bookmarkStart w:id="305" w:name="_MON_1124090261"/>
+    <w:bookmarkStart w:id="306" w:name="_MON_1124254081"/>
     <w:bookmarkEnd w:id="294"/>
     <w:bookmarkEnd w:id="295"/>
     <w:bookmarkEnd w:id="296"/>
@@ -26798,7 +26596,7 @@
     <w:bookmarkEnd w:id="304"/>
     <w:bookmarkEnd w:id="305"/>
     <w:bookmarkEnd w:id="306"/>
-    <w:bookmarkStart w:id="307" w:name="_MON_1124254081"/>
+    <w:bookmarkStart w:id="307" w:name="_MON_1124256227"/>
     <w:bookmarkEnd w:id="307"/>
     <w:p>
       <w:pPr>
@@ -26809,13 +26607,14 @@
           <v:shape id="_x0000_i1025" type="#_x0000_t75" style="width:315.7pt;height:173.9pt" o:ole="" fillcolor="window">
             <v:imagedata r:id="rId51" o:title=""/>
           </v:shape>
-          <o:OLEObject Type="Embed" ProgID="Word.Picture.8" ShapeID="_x0000_i1025" DrawAspect="Content" ObjectID="_1540300738" r:id="rId52"/>
+          <o:OLEObject Type="Embed" ProgID="Word.Picture.8" ShapeID="_x0000_i1025" DrawAspect="Content" ObjectID="_1540301181" r:id="rId52"/>
         </w:object>
       </w:r>
     </w:p>
     <w:p>
       <w:pPr>
         <w:pStyle w:val="Legenda"/>
+        <w:outlineLvl w:val="0"/>
       </w:pPr>
       <w:bookmarkStart w:id="308" w:name="_Toc466212996"/>
       <w:r>
@@ -27664,7 +27463,7 @@
       <w:rPr>
         <w:rStyle w:val="Nmerodepgina"/>
       </w:rPr>
-      <w:t>iii</w:t>
+      <w:t>v</w:t>
     </w:r>
     <w:r>
       <w:rPr>
@@ -27793,7 +27592,7 @@
       <w:rPr>
         <w:rStyle w:val="Nmerodepgina"/>
       </w:rPr>
-      <w:t>2</w:t>
+      <w:t>4</w:t>
     </w:r>
     <w:r>
       <w:rPr>
@@ -28008,7 +27807,7 @@
       <w:rPr>
         <w:rStyle w:val="Nmerodepgina"/>
       </w:rPr>
-      <w:t>3</w:t>
+      <w:t>1</w:t>
     </w:r>
     <w:r>
       <w:rPr>
@@ -28064,15 +27863,7 @@
         <w:t>SM</w:t>
       </w:r>
       <w:r>
-        <w:t xml:space="preserve"> Quality Attribute </w:t>
-      </w:r>
-      <w:proofErr w:type="gramStart"/>
-      <w:r>
-        <w:t>Workshop  and</w:t>
-      </w:r>
-      <w:proofErr w:type="gramEnd"/>
-      <w:r>
-        <w:t xml:space="preserve"> QAW and Architecture Tradeoff Analysis Method and ATAM are service marks of Carnegie Mellon University.</w:t>
+        <w:t xml:space="preserve"> Quality Attribute Workshop  and QAW and Architecture Tradeoff Analysis Method and ATAM are service marks of Carnegie Mellon University.</w:t>
       </w:r>
     </w:p>
   </w:footnote>
@@ -28111,28 +27902,54 @@
     <w:pPr>
       <w:pStyle w:val="Cabealho"/>
     </w:pPr>
-    <w:fldSimple w:instr=" STYLEREF \t &quot;Title-Line 1&quot; \* MERGEFORMAT ">
-      <w:r>
-        <w:rPr>
-          <w:noProof/>
-        </w:rPr>
-        <w:t>iSoft</w:t>
-      </w:r>
-    </w:fldSimple>
+    <w:r>
+      <w:fldChar w:fldCharType="begin"/>
+    </w:r>
+    <w:r>
+      <w:instrText xml:space="preserve"> STYLEREF \t "Title-Line 1" \* MERGEFORMAT </w:instrText>
+    </w:r>
+    <w:r>
+      <w:fldChar w:fldCharType="separate"/>
+    </w:r>
+    <w:r>
+      <w:rPr>
+        <w:noProof/>
+      </w:rPr>
+      <w:t>iSoft</w:t>
+    </w:r>
+    <w:r>
+      <w:rPr>
+        <w:noProof/>
+      </w:rPr>
+      <w:fldChar w:fldCharType="end"/>
+    </w:r>
     <w:r>
       <w:tab/>
     </w:r>
     <w:r>
       <w:tab/>
     </w:r>
-    <w:fldSimple w:instr=" STYLEREF \t &quot;Title-Line 1&quot; \* MERGEFORMAT ">
-      <w:r>
-        <w:rPr>
-          <w:noProof/>
-        </w:rPr>
-        <w:t>iSoft</w:t>
-      </w:r>
-    </w:fldSimple>
+    <w:r>
+      <w:fldChar w:fldCharType="begin"/>
+    </w:r>
+    <w:r>
+      <w:instrText xml:space="preserve"> STYLEREF \t "Title-Line 1" \* MERGEFORMAT </w:instrText>
+    </w:r>
+    <w:r>
+      <w:fldChar w:fldCharType="separate"/>
+    </w:r>
+    <w:r>
+      <w:rPr>
+        <w:noProof/>
+      </w:rPr>
+      <w:t>iSoft</w:t>
+    </w:r>
+    <w:r>
+      <w:rPr>
+        <w:noProof/>
+      </w:rPr>
+      <w:fldChar w:fldCharType="end"/>
+    </w:r>
   </w:p>
 </w:hdr>
 </file>
@@ -28143,28 +27960,57 @@
     <w:pPr>
       <w:pStyle w:val="Cabealho"/>
     </w:pPr>
-    <w:fldSimple w:instr=" STYLEREF \t &quot;Title-Line 1&quot; \* MERGEFORMAT ">
-      <w:r>
-        <w:rPr>
-          <w:noProof/>
-        </w:rPr>
-        <w:t>iSoft</w:t>
-      </w:r>
-    </w:fldSimple>
+    <w:r>
+      <w:fldChar w:fldCharType="begin"/>
+    </w:r>
+    <w:r>
+      <w:instrText xml:space="preserve"> STYLEREF \t "Title-Line 1" \* MERGEFORMAT </w:instrText>
+    </w:r>
+    <w:r>
+      <w:fldChar w:fldCharType="separate"/>
+    </w:r>
+    <w:r>
+      <w:rPr>
+        <w:noProof/>
+      </w:rPr>
+      <w:t>iSoft</w:t>
+    </w:r>
+    <w:r>
+      <w:rPr>
+        <w:noProof/>
+      </w:rPr>
+      <w:fldChar w:fldCharType="end"/>
+    </w:r>
     <w:r>
       <w:tab/>
     </w:r>
     <w:r>
       <w:tab/>
     </w:r>
-    <w:fldSimple w:instr=" STYLEREF \t &quot;Title-Line 1&quot; \* MERGEFORMAT ">
-      <w:r>
-        <w:rPr>
-          <w:noProof/>
-        </w:rPr>
-        <w:t>iSoft</w:t>
-      </w:r>
-    </w:fldSimple>
+    <w:r>
+      <w:fldChar w:fldCharType="begin"/>
+    </w:r>
+    <w:r>
+      <w:instrText xml:space="preserve"> STYLEREF \t "Title-Line 1"</w:instrText>
+    </w:r>
+    <w:r>
+      <w:instrText xml:space="preserve"> \* MERGEFORMAT </w:instrText>
+    </w:r>
+    <w:r>
+      <w:fldChar w:fldCharType="separate"/>
+    </w:r>
+    <w:r>
+      <w:rPr>
+        <w:noProof/>
+      </w:rPr>
+      <w:t>iSoft</w:t>
+    </w:r>
+    <w:r>
+      <w:rPr>
+        <w:noProof/>
+      </w:rPr>
+      <w:fldChar w:fldCharType="end"/>
+    </w:r>
   </w:p>
 </w:hdr>
 </file>
@@ -33065,7 +32911,7 @@
 </file>
 
 <file path=customXml/itemProps1.xml><?xml version="1.0" encoding="utf-8"?>
-<ds:datastoreItem xmlns:ds="http://schemas.openxmlformats.org/officeDocument/2006/customXml" ds:itemID="{EA01F9DC-F4D3-434D-9924-1F26D23945A6}">
+<ds:datastoreItem xmlns:ds="http://schemas.openxmlformats.org/officeDocument/2006/customXml" ds:itemID="{E1F1C532-751A-4E4D-85C9-02E1F171E2B1}">
   <ds:schemaRefs>
     <ds:schemaRef ds:uri="http://schemas.openxmlformats.org/officeDocument/2006/bibliography"/>
   </ds:schemaRefs>

</xml_diff>

<commit_message>
iStat.com/api: Projeto criado - packages, config e build.gradle
</commit_message>
<xml_diff>
--- a/T1/SAD/T1_iSoft.docx
+++ b/T1/SAD/T1_iSoft.docx
@@ -14336,7 +14336,15 @@
         <w:footnoteReference w:id="1"/>
       </w:r>
       <w:r>
-        <w:t xml:space="preserve"> is the structure or structures of that system, which comprise software elements, the externally-visible properties of those elements, and the relationships among them [Bass 2003].  "Externally visible” properties refers to those assumptions other elements can make of an element, such as its provided services, performance characteris</w:t>
+        <w:t xml:space="preserve"> is the structure or structures of that system, which comprise software elements, the externally-visible properties of those elements, and the relationships among them [Bass 2003].  "Externally visible” properties </w:t>
+      </w:r>
+      <w:proofErr w:type="gramStart"/>
+      <w:r>
+        <w:t>refers</w:t>
+      </w:r>
+      <w:proofErr w:type="gramEnd"/>
+      <w:r>
+        <w:t xml:space="preserve"> to those assumptions other elements can make of an element, such as its provided services, performance characteris</w:t>
       </w:r>
       <w:r>
         <w:softHyphen/>
@@ -15215,9 +15223,11 @@
             <w:pPr>
               <w:pStyle w:val="z-list-bulleted-1"/>
             </w:pPr>
+            <w:proofErr w:type="gramStart"/>
             <w:r>
               <w:t>External  organizations</w:t>
             </w:r>
+            <w:proofErr w:type="gramEnd"/>
           </w:p>
           <w:p>
             <w:pPr>
@@ -15844,6 +15854,7 @@
                 <w:u w:val="single"/>
               </w:rPr>
             </w:pPr>
+            <w:proofErr w:type="gramStart"/>
             <w:r>
               <w:rPr>
                 <w:rFonts w:ascii="Arial" w:hAnsi="Arial" w:cs="Arial"/>
@@ -15851,7 +15862,17 @@
                 <w:szCs w:val="16"/>
                 <w:u w:val="single"/>
               </w:rPr>
-              <w:t>1.5.1.1  Abstract.</w:t>
+              <w:t>1.5.1.1  Abstract</w:t>
+            </w:r>
+            <w:proofErr w:type="gramEnd"/>
+            <w:r>
+              <w:rPr>
+                <w:rFonts w:ascii="Arial" w:hAnsi="Arial" w:cs="Arial"/>
+                <w:sz w:val="16"/>
+                <w:szCs w:val="16"/>
+                <w:u w:val="single"/>
+              </w:rPr>
+              <w:t>.</w:t>
             </w:r>
             <w:r>
               <w:rPr>
@@ -15889,6 +15910,7 @@
                 <w:szCs w:val="16"/>
               </w:rPr>
             </w:pPr>
+            <w:proofErr w:type="gramStart"/>
             <w:r>
               <w:rPr>
                 <w:rFonts w:ascii="Arial" w:hAnsi="Arial" w:cs="Arial"/>
@@ -15896,7 +15918,17 @@
                 <w:szCs w:val="16"/>
                 <w:u w:val="single"/>
               </w:rPr>
-              <w:t>1.5.1.2  Stakeholders and Their Concerns Addressed.</w:t>
+              <w:t>1.5.1.2  Stakeholders</w:t>
+            </w:r>
+            <w:proofErr w:type="gramEnd"/>
+            <w:r>
+              <w:rPr>
+                <w:rFonts w:ascii="Arial" w:hAnsi="Arial" w:cs="Arial"/>
+                <w:sz w:val="16"/>
+                <w:szCs w:val="16"/>
+                <w:u w:val="single"/>
+              </w:rPr>
+              <w:t xml:space="preserve"> and Their Concerns Addressed.</w:t>
             </w:r>
             <w:r>
               <w:rPr>
@@ -16214,6 +16246,7 @@
                 <w:szCs w:val="16"/>
               </w:rPr>
             </w:pPr>
+            <w:proofErr w:type="gramStart"/>
             <w:r>
               <w:rPr>
                 <w:rFonts w:ascii="Arial" w:hAnsi="Arial" w:cs="Arial"/>
@@ -16221,7 +16254,17 @@
                 <w:szCs w:val="16"/>
                 <w:u w:val="single"/>
               </w:rPr>
-              <w:t>1.5.1.3  Elements, Relations, Properties, and Constraints.</w:t>
+              <w:t>1.5.1.3  Elements</w:t>
+            </w:r>
+            <w:proofErr w:type="gramEnd"/>
+            <w:r>
+              <w:rPr>
+                <w:rFonts w:ascii="Arial" w:hAnsi="Arial" w:cs="Arial"/>
+                <w:sz w:val="16"/>
+                <w:szCs w:val="16"/>
+                <w:u w:val="single"/>
+              </w:rPr>
+              <w:t>, Relations, Properties, and Constraints.</w:t>
             </w:r>
             <w:r>
               <w:rPr>
@@ -16242,6 +16285,7 @@
                 <w:szCs w:val="16"/>
               </w:rPr>
             </w:pPr>
+            <w:proofErr w:type="gramStart"/>
             <w:r>
               <w:rPr>
                 <w:rFonts w:ascii="Arial" w:hAnsi="Arial" w:cs="Arial"/>
@@ -16249,7 +16293,17 @@
                 <w:szCs w:val="16"/>
                 <w:u w:val="single"/>
               </w:rPr>
-              <w:t>1.5.1.4  Language(s) to Model/Represent Conforming Views.</w:t>
+              <w:t>1.5.1.4  Language</w:t>
+            </w:r>
+            <w:proofErr w:type="gramEnd"/>
+            <w:r>
+              <w:rPr>
+                <w:rFonts w:ascii="Arial" w:hAnsi="Arial" w:cs="Arial"/>
+                <w:sz w:val="16"/>
+                <w:szCs w:val="16"/>
+                <w:u w:val="single"/>
+              </w:rPr>
+              <w:t>(s) to Model/Represent Conforming Views.</w:t>
             </w:r>
             <w:r>
               <w:rPr>
@@ -16286,6 +16340,7 @@
                 <w:szCs w:val="16"/>
               </w:rPr>
             </w:pPr>
+            <w:proofErr w:type="gramStart"/>
             <w:r>
               <w:rPr>
                 <w:rFonts w:ascii="Arial" w:hAnsi="Arial" w:cs="Arial"/>
@@ -16293,7 +16348,17 @@
                 <w:szCs w:val="16"/>
                 <w:u w:val="single"/>
               </w:rPr>
-              <w:t xml:space="preserve">1.5.1.5  Applicable Evaluation/Analysis Techniques and Consistency/Completeness Criteria.  </w:t>
+              <w:t>1.5.1.5  Applicable</w:t>
+            </w:r>
+            <w:proofErr w:type="gramEnd"/>
+            <w:r>
+              <w:rPr>
+                <w:rFonts w:ascii="Arial" w:hAnsi="Arial" w:cs="Arial"/>
+                <w:sz w:val="16"/>
+                <w:szCs w:val="16"/>
+                <w:u w:val="single"/>
+              </w:rPr>
+              <w:t xml:space="preserve"> Evaluation/Analysis Techniques and Consistency/Completeness Criteria.  </w:t>
             </w:r>
             <w:r>
               <w:rPr>
@@ -16312,6 +16377,7 @@
                 <w:sz w:val="20"/>
               </w:rPr>
             </w:pPr>
+            <w:proofErr w:type="gramStart"/>
             <w:r>
               <w:rPr>
                 <w:rFonts w:ascii="Arial" w:hAnsi="Arial" w:cs="Arial"/>
@@ -16319,7 +16385,17 @@
                 <w:szCs w:val="16"/>
                 <w:u w:val="single"/>
               </w:rPr>
-              <w:t>1.5.1.6  Viewpoint Source.</w:t>
+              <w:t>1.5.1.6  Viewpoint</w:t>
+            </w:r>
+            <w:proofErr w:type="gramEnd"/>
+            <w:r>
+              <w:rPr>
+                <w:rFonts w:ascii="Arial" w:hAnsi="Arial" w:cs="Arial"/>
+                <w:sz w:val="16"/>
+                <w:szCs w:val="16"/>
+                <w:u w:val="single"/>
+              </w:rPr>
+              <w:t xml:space="preserve"> Source.</w:t>
             </w:r>
             <w:r>
               <w:rPr>
@@ -16450,13 +16526,18 @@
       <w:bookmarkStart w:id="72" w:name="_Ref126907196"/>
       <w:bookmarkStart w:id="73" w:name="_Toc466809509"/>
       <w:r>
-        <w:t>How a View is Documented</w:t>
+        <w:t xml:space="preserve">How a View is </w:t>
+      </w:r>
+      <w:proofErr w:type="gramStart"/>
+      <w:r>
+        <w:t>Documented</w:t>
       </w:r>
       <w:bookmarkEnd w:id="69"/>
       <w:bookmarkEnd w:id="70"/>
       <w:bookmarkEnd w:id="71"/>
       <w:bookmarkEnd w:id="72"/>
       <w:bookmarkEnd w:id="73"/>
+      <w:proofErr w:type="gramEnd"/>
     </w:p>
     <w:tbl>
       <w:tblPr>
@@ -18631,7 +18712,15 @@
               <w:t xml:space="preserve">software </w:t>
             </w:r>
             <w:r>
-              <w:t>product line is being developed, this section details how the software covered by this SAD is planned or expected to be reused in order to support the product line vision. In particular, this section includes a complete list of the variations that are planned to be produced and supported. "Variation" refers to a variant of the software produced through the use of pre-planned variation mechanisms made available in the software architecture. It may refer to a variant of one of the modules identified in this SAD, or a collection of modules, or the entire system or subsystem covered by this SAD. For each variation, the section identifies the increment(s) of the  software build in which (a) the variation will be available; and (b) the variation will be used. Finally, this section describes any additional potential that exists to reuse one or more of the modules or their identified variations, even if this reuse is not currently planned for any increment.</w:t>
+              <w:t xml:space="preserve">product line is being developed, this section details how the software covered by this SAD is planned or expected to be reused in order to support the product line vision. In particular, this section includes a complete list of the variations that are planned to be produced and supported. "Variation" refers to a variant of the software produced through the use of pre-planned variation mechanisms made available in the software architecture. It may refer to a variant of one of the modules identified in this SAD, or a collection of modules, or the entire system or subsystem covered by this SAD. For each variation, the section identifies the increment(s) of </w:t>
+            </w:r>
+            <w:proofErr w:type="gramStart"/>
+            <w:r>
+              <w:t>the  software</w:t>
+            </w:r>
+            <w:proofErr w:type="gramEnd"/>
+            <w:r>
+              <w:t xml:space="preserve"> build in which (a) the variation will be available; and (b) the variation will be used. Finally, this section describes any additional potential that exists to reuse one or more of the modules or their identified variations, even if this reuse is not currently planned for any increment.</w:t>
             </w:r>
           </w:p>
         </w:tc>
@@ -18815,8 +18904,13 @@
         </w:numPr>
       </w:pPr>
       <w:r>
-        <w:t>How is the system to be structured as a set of code units (modules)</w:t>
-      </w:r>
+        <w:t>How is the system to be structured as a set of code units (</w:t>
+      </w:r>
+      <w:proofErr w:type="gramStart"/>
+      <w:r>
+        <w:t>modules)</w:t>
+      </w:r>
+      <w:proofErr w:type="gramEnd"/>
     </w:p>
     <w:p>
       <w:pPr>
@@ -18827,8 +18921,13 @@
         </w:numPr>
       </w:pPr>
       <w:r>
-        <w:t>How is the system to be structured as a set of elements that have run-time behavior (components) and interactions (connectors) ?</w:t>
-      </w:r>
+        <w:t>How is the system to be structured as a set of elements that have run-time behavior (components) and interactions (connectors</w:t>
+      </w:r>
+      <w:proofErr w:type="gramStart"/>
+      <w:r>
+        <w:t>) ?</w:t>
+      </w:r>
+      <w:proofErr w:type="gramEnd"/>
     </w:p>
     <w:p>
       <w:pPr>
@@ -19773,11 +19872,19 @@
           <w:szCs w:val="22"/>
         </w:rPr>
       </w:pPr>
+      <w:proofErr w:type="gramStart"/>
       <w:r>
         <w:rPr>
           <w:szCs w:val="22"/>
         </w:rPr>
-        <w:t>User : Our application user.</w:t>
+        <w:t>User :</w:t>
+      </w:r>
+      <w:proofErr w:type="gramEnd"/>
+      <w:r>
+        <w:rPr>
+          <w:szCs w:val="22"/>
+        </w:rPr>
+        <w:t xml:space="preserve"> Our application user.</w:t>
       </w:r>
     </w:p>
     <w:p>
@@ -22856,7 +22963,15 @@
         <w:t>:</w:t>
       </w:r>
       <w:r>
-        <w:t xml:space="preserve"> The segment of services are responsible for delegating the requests for the corresponding business logic.</w:t>
+        <w:t xml:space="preserve"> The segment of services </w:t>
+      </w:r>
+      <w:proofErr w:type="gramStart"/>
+      <w:r>
+        <w:t>are</w:t>
+      </w:r>
+      <w:proofErr w:type="gramEnd"/>
+      <w:r>
+        <w:t xml:space="preserve"> responsible for delegating the requests for the corresponding business logic.</w:t>
       </w:r>
     </w:p>
     <w:p>
@@ -24837,7 +24952,15 @@
         <w:t xml:space="preserve"> part.</w:t>
       </w:r>
       <w:r>
-        <w:t xml:space="preserve"> For this use case, it was used the singleton on DataSetService, because the increase of requests to the web service could affect the application performance, since it has to be always creating this class. It was also used a Repository that has the operations crud for a entity.</w:t>
+        <w:t xml:space="preserve"> For this use case, it was used the singleton on DataSetService, because the increase of requests to the web service could affect the application performance, since it has to be always creating this class. It was also used a Repository that has the operations crud for </w:t>
+      </w:r>
+      <w:proofErr w:type="gramStart"/>
+      <w:r>
+        <w:t>a</w:t>
+      </w:r>
+      <w:proofErr w:type="gramEnd"/>
+      <w:r>
+        <w:t xml:space="preserve"> entity.</w:t>
       </w:r>
     </w:p>
     <w:p>
@@ -30472,7 +30595,7 @@
           <v:shape id="_x0000_i1025" type="#_x0000_t75" style="width:315.55pt;height:171.55pt" o:ole="" fillcolor="window">
             <v:imagedata r:id="rId43" o:title=""/>
           </v:shape>
-          <o:OLEObject Type="Embed" ProgID="Word.Picture.8" ShapeID="_x0000_i1025" DrawAspect="Content" ObjectID="_1540551370" r:id="rId44"/>
+          <o:OLEObject Type="Embed" ProgID="Word.Picture.8" ShapeID="_x0000_i1025" DrawAspect="Content" ObjectID="_1540551668" r:id="rId44"/>
         </w:object>
       </w:r>
     </w:p>
@@ -31110,7 +31233,7 @@
       <w:rPr>
         <w:rStyle w:val="Nmerodepgina"/>
       </w:rPr>
-      <w:t>iv</w:t>
+      <w:t>ii</w:t>
     </w:r>
     <w:r>
       <w:rPr>
@@ -31330,7 +31453,7 @@
       <w:rPr>
         <w:rStyle w:val="Nmerodepgina"/>
       </w:rPr>
-      <w:t>v</w:t>
+      <w:t>i</w:t>
     </w:r>
     <w:r>
       <w:rPr>
@@ -31459,7 +31582,7 @@
       <w:rPr>
         <w:rStyle w:val="Nmerodepgina"/>
       </w:rPr>
-      <w:t>2</w:t>
+      <w:t>22</w:t>
     </w:r>
     <w:r>
       <w:rPr>
@@ -31674,7 +31797,7 @@
       <w:rPr>
         <w:rStyle w:val="Nmerodepgina"/>
       </w:rPr>
-      <w:t>1</w:t>
+      <w:t>21</w:t>
     </w:r>
     <w:r>
       <w:rPr>
@@ -31730,7 +31853,15 @@
         <w:t>SM</w:t>
       </w:r>
       <w:r>
-        <w:t xml:space="preserve"> Quality Attribute Workshop  and QAW and Architecture Tradeoff Analysis Method and ATAM are service marks of Carnegie Mellon University.</w:t>
+        <w:t xml:space="preserve"> Quality Attribute </w:t>
+      </w:r>
+      <w:proofErr w:type="gramStart"/>
+      <w:r>
+        <w:t>Workshop  and</w:t>
+      </w:r>
+      <w:proofErr w:type="gramEnd"/>
+      <w:r>
+        <w:t xml:space="preserve"> QAW and Architecture Tradeoff Analysis Method and ATAM are service marks of Carnegie Mellon University.</w:t>
       </w:r>
     </w:p>
   </w:footnote>
@@ -36724,7 +36855,7 @@
 </file>
 
 <file path=customXml/itemProps1.xml><?xml version="1.0" encoding="utf-8"?>
-<ds:datastoreItem xmlns:ds="http://schemas.openxmlformats.org/officeDocument/2006/customXml" ds:itemID="{3908AF0F-BD9B-1A48-975B-ED1209EBCCFB}">
+<ds:datastoreItem xmlns:ds="http://schemas.openxmlformats.org/officeDocument/2006/customXml" ds:itemID="{99C46648-4824-FC49-AAD5-BF1A69F37FC4}">
   <ds:schemaRefs>
     <ds:schemaRef ds:uri="http://schemas.openxmlformats.org/officeDocument/2006/bibliography"/>
   </ds:schemaRefs>

</xml_diff>